<commit_message>
Actualizo documentacion del primer sprint, con la explicacion de la actualizacion del calendario.
</commit_message>
<xml_diff>
--- a/Sprints/Sprint1/Sprint1.docx
+++ b/Sprints/Sprint1/Sprint1.docx
@@ -3,8 +3,862 @@
 <w:document xmlns:wpc="http://schemas.microsoft.com/office/word/2010/wordprocessingCanvas" xmlns:mc="http://schemas.openxmlformats.org/markup-compatibility/2006" xmlns:o="urn:schemas-microsoft-com:office:office" xmlns:r="http://schemas.openxmlformats.org/officeDocument/2006/relationships" xmlns:m="http://schemas.openxmlformats.org/officeDocument/2006/math" xmlns:v="urn:schemas-microsoft-com:vml" xmlns:wp14="http://schemas.microsoft.com/office/word/2010/wordprocessingDrawing" xmlns:wp="http://schemas.openxmlformats.org/drawingml/2006/wordprocessingDrawing" xmlns:w10="urn:schemas-microsoft-com:office:word" xmlns:w="http://schemas.openxmlformats.org/wordprocessingml/2006/main" xmlns:w14="http://schemas.microsoft.com/office/word/2010/wordml" xmlns:wpg="http://schemas.microsoft.com/office/word/2010/wordprocessingGroup" xmlns:wpi="http://schemas.microsoft.com/office/word/2010/wordprocessingInk" xmlns:wne="http://schemas.microsoft.com/office/word/2006/wordml" xmlns:wps="http://schemas.microsoft.com/office/word/2010/wordprocessingShape" mc:Ignorable="w14 wp14">
   <w:body>
     <w:p>
-      <w:bookmarkStart w:id="0" w:name="_GoBack"/>
-      <w:bookmarkEnd w:id="0"/>
+      <w:pPr>
+        <w:rPr>
+          <w:b/>
+          <w:sz w:val="28"/>
+          <w:szCs w:val="28"/>
+          <w:u w:val="single"/>
+        </w:rPr>
+      </w:pPr>
+      <w:r>
+        <w:rPr>
+          <w:b/>
+          <w:sz w:val="28"/>
+          <w:szCs w:val="28"/>
+          <w:u w:val="single"/>
+        </w:rPr>
+        <w:t>Calendario Sprint 1</w:t>
+      </w:r>
+    </w:p>
+    <w:tbl>
+      <w:tblPr>
+        <w:tblW w:w="0" w:type="auto"/>
+        <w:jc w:val="center"/>
+        <w:tblBorders>
+          <w:top w:val="single" w:sz="4" w:space="0" w:color="000000"/>
+          <w:left w:val="single" w:sz="4" w:space="0" w:color="000000"/>
+          <w:bottom w:val="single" w:sz="4" w:space="0" w:color="000000"/>
+          <w:right w:val="single" w:sz="4" w:space="0" w:color="000000"/>
+          <w:insideH w:val="single" w:sz="4" w:space="0" w:color="000000"/>
+          <w:insideV w:val="single" w:sz="4" w:space="0" w:color="000000"/>
+        </w:tblBorders>
+        <w:tblLayout w:type="fixed"/>
+        <w:tblLook w:val="04A0" w:firstRow="1" w:lastRow="0" w:firstColumn="1" w:lastColumn="0" w:noHBand="0" w:noVBand="1"/>
+      </w:tblPr>
+      <w:tblGrid>
+        <w:gridCol w:w="1594"/>
+        <w:gridCol w:w="1417"/>
+        <w:gridCol w:w="1134"/>
+        <w:gridCol w:w="1159"/>
+        <w:gridCol w:w="1418"/>
+        <w:gridCol w:w="1050"/>
+      </w:tblGrid>
+      <w:tr>
+        <w:trPr>
+          <w:trHeight w:val="857"/>
+          <w:jc w:val="center"/>
+        </w:trPr>
+        <w:tc>
+          <w:tcPr>
+            <w:tcW w:w="1594" w:type="dxa"/>
+            <w:shd w:val="clear" w:color="auto" w:fill="auto"/>
+            <w:vAlign w:val="center"/>
+          </w:tcPr>
+          <w:p>
+            <w:pPr>
+              <w:jc w:val="center"/>
+              <w:rPr>
+                <w:rFonts w:eastAsia="Times New Roman"/>
+                <w:b/>
+                <w:sz w:val="20"/>
+                <w:szCs w:val="20"/>
+              </w:rPr>
+            </w:pPr>
+            <w:r>
+              <w:rPr>
+                <w:rFonts w:eastAsia="Times New Roman"/>
+                <w:b/>
+                <w:sz w:val="20"/>
+                <w:szCs w:val="20"/>
+              </w:rPr>
+              <w:t>Tarea</w:t>
+            </w:r>
+          </w:p>
+        </w:tc>
+        <w:tc>
+          <w:tcPr>
+            <w:tcW w:w="1417" w:type="dxa"/>
+            <w:shd w:val="clear" w:color="auto" w:fill="auto"/>
+            <w:vAlign w:val="center"/>
+          </w:tcPr>
+          <w:p>
+            <w:pPr>
+              <w:jc w:val="center"/>
+              <w:rPr>
+                <w:rFonts w:eastAsia="Times New Roman"/>
+                <w:b/>
+                <w:sz w:val="20"/>
+                <w:szCs w:val="20"/>
+              </w:rPr>
+            </w:pPr>
+            <w:r>
+              <w:rPr>
+                <w:rFonts w:eastAsia="Times New Roman"/>
+                <w:b/>
+                <w:sz w:val="20"/>
+                <w:szCs w:val="20"/>
+              </w:rPr>
+              <w:t>Descripció</w:t>
+            </w:r>
+            <w:bookmarkStart w:id="0" w:name="_GoBack"/>
+            <w:bookmarkEnd w:id="0"/>
+            <w:r>
+              <w:rPr>
+                <w:rFonts w:eastAsia="Times New Roman"/>
+                <w:b/>
+                <w:sz w:val="20"/>
+                <w:szCs w:val="20"/>
+              </w:rPr>
+              <w:t>n</w:t>
+            </w:r>
+          </w:p>
+        </w:tc>
+        <w:tc>
+          <w:tcPr>
+            <w:tcW w:w="1134" w:type="dxa"/>
+            <w:shd w:val="clear" w:color="auto" w:fill="auto"/>
+            <w:vAlign w:val="center"/>
+          </w:tcPr>
+          <w:p>
+            <w:pPr>
+              <w:jc w:val="center"/>
+              <w:rPr>
+                <w:rFonts w:eastAsia="Times New Roman"/>
+                <w:b/>
+                <w:sz w:val="20"/>
+                <w:szCs w:val="20"/>
+              </w:rPr>
+            </w:pPr>
+            <w:r>
+              <w:rPr>
+                <w:rFonts w:eastAsia="Times New Roman"/>
+                <w:b/>
+                <w:sz w:val="20"/>
+                <w:szCs w:val="20"/>
+              </w:rPr>
+              <w:t>Esfuerzo Estimado</w:t>
+            </w:r>
+          </w:p>
+          <w:p>
+            <w:pPr>
+              <w:jc w:val="center"/>
+              <w:rPr>
+                <w:rFonts w:eastAsia="Times New Roman"/>
+                <w:b/>
+                <w:sz w:val="20"/>
+                <w:szCs w:val="20"/>
+              </w:rPr>
+            </w:pPr>
+            <w:r>
+              <w:rPr>
+                <w:rFonts w:eastAsia="Times New Roman"/>
+                <w:b/>
+                <w:sz w:val="20"/>
+                <w:szCs w:val="20"/>
+              </w:rPr>
+              <w:t>(HH)</w:t>
+            </w:r>
+          </w:p>
+        </w:tc>
+        <w:tc>
+          <w:tcPr>
+            <w:tcW w:w="1159" w:type="dxa"/>
+            <w:shd w:val="clear" w:color="auto" w:fill="auto"/>
+            <w:vAlign w:val="center"/>
+          </w:tcPr>
+          <w:p>
+            <w:pPr>
+              <w:jc w:val="center"/>
+              <w:rPr>
+                <w:rFonts w:eastAsia="Times New Roman"/>
+                <w:b/>
+                <w:sz w:val="20"/>
+                <w:szCs w:val="20"/>
+              </w:rPr>
+            </w:pPr>
+            <w:r>
+              <w:rPr>
+                <w:rFonts w:eastAsia="Times New Roman"/>
+                <w:b/>
+                <w:sz w:val="20"/>
+                <w:szCs w:val="20"/>
+              </w:rPr>
+              <w:t>Estado</w:t>
+            </w:r>
+          </w:p>
+        </w:tc>
+        <w:tc>
+          <w:tcPr>
+            <w:tcW w:w="1418" w:type="dxa"/>
+            <w:shd w:val="clear" w:color="auto" w:fill="auto"/>
+            <w:vAlign w:val="center"/>
+          </w:tcPr>
+          <w:p>
+            <w:pPr>
+              <w:jc w:val="center"/>
+              <w:rPr>
+                <w:rFonts w:eastAsia="Times New Roman"/>
+                <w:b/>
+                <w:sz w:val="20"/>
+                <w:szCs w:val="20"/>
+              </w:rPr>
+            </w:pPr>
+            <w:r>
+              <w:rPr>
+                <w:rFonts w:eastAsia="Times New Roman"/>
+                <w:b/>
+                <w:sz w:val="20"/>
+                <w:szCs w:val="20"/>
+              </w:rPr>
+              <w:t>Fecha a completar tarea</w:t>
+            </w:r>
+          </w:p>
+        </w:tc>
+        <w:tc>
+          <w:tcPr>
+            <w:tcW w:w="1050" w:type="dxa"/>
+            <w:shd w:val="clear" w:color="auto" w:fill="auto"/>
+            <w:vAlign w:val="center"/>
+          </w:tcPr>
+          <w:p>
+            <w:pPr>
+              <w:jc w:val="center"/>
+              <w:rPr>
+                <w:rFonts w:eastAsia="Times New Roman"/>
+                <w:b/>
+                <w:sz w:val="20"/>
+                <w:szCs w:val="20"/>
+              </w:rPr>
+            </w:pPr>
+            <w:r>
+              <w:rPr>
+                <w:rFonts w:eastAsia="Times New Roman"/>
+                <w:b/>
+                <w:sz w:val="20"/>
+                <w:szCs w:val="20"/>
+              </w:rPr>
+              <w:t>Comentarios</w:t>
+            </w:r>
+          </w:p>
+        </w:tc>
+      </w:tr>
+      <w:tr>
+        <w:trPr>
+          <w:trHeight w:val="1590"/>
+          <w:jc w:val="center"/>
+        </w:trPr>
+        <w:tc>
+          <w:tcPr>
+            <w:tcW w:w="1594" w:type="dxa"/>
+            <w:shd w:val="clear" w:color="auto" w:fill="auto"/>
+            <w:vAlign w:val="center"/>
+          </w:tcPr>
+          <w:p>
+            <w:pPr>
+              <w:jc w:val="center"/>
+              <w:rPr>
+                <w:rFonts w:eastAsia="Times New Roman"/>
+                <w:sz w:val="20"/>
+                <w:szCs w:val="20"/>
+              </w:rPr>
+            </w:pPr>
+            <w:r>
+              <w:rPr>
+                <w:rFonts w:eastAsia="Times New Roman"/>
+                <w:sz w:val="20"/>
+                <w:szCs w:val="20"/>
+              </w:rPr>
+              <w:t>Documentación</w:t>
+            </w:r>
+          </w:p>
+        </w:tc>
+        <w:tc>
+          <w:tcPr>
+            <w:tcW w:w="1417" w:type="dxa"/>
+            <w:shd w:val="clear" w:color="auto" w:fill="auto"/>
+            <w:vAlign w:val="center"/>
+          </w:tcPr>
+          <w:p>
+            <w:pPr>
+              <w:jc w:val="center"/>
+              <w:rPr>
+                <w:rFonts w:eastAsia="Times New Roman"/>
+                <w:sz w:val="20"/>
+                <w:szCs w:val="20"/>
+              </w:rPr>
+            </w:pPr>
+            <w:r>
+              <w:rPr>
+                <w:rFonts w:eastAsia="Times New Roman"/>
+                <w:sz w:val="20"/>
+                <w:szCs w:val="20"/>
+              </w:rPr>
+              <w:t xml:space="preserve">Armar la documentación en </w:t>
+            </w:r>
+            <w:proofErr w:type="spellStart"/>
+            <w:r>
+              <w:rPr>
+                <w:rFonts w:eastAsia="Times New Roman"/>
+                <w:sz w:val="20"/>
+                <w:szCs w:val="20"/>
+              </w:rPr>
+              <w:t>sphinx</w:t>
+            </w:r>
+            <w:proofErr w:type="spellEnd"/>
+            <w:r>
+              <w:rPr>
+                <w:rFonts w:eastAsia="Times New Roman"/>
+                <w:sz w:val="20"/>
+                <w:szCs w:val="20"/>
+              </w:rPr>
+              <w:t>, casos de uso y diagramas de clase</w:t>
+            </w:r>
+          </w:p>
+        </w:tc>
+        <w:tc>
+          <w:tcPr>
+            <w:tcW w:w="1134" w:type="dxa"/>
+            <w:shd w:val="clear" w:color="auto" w:fill="auto"/>
+            <w:vAlign w:val="center"/>
+          </w:tcPr>
+          <w:p>
+            <w:pPr>
+              <w:jc w:val="center"/>
+              <w:rPr>
+                <w:rFonts w:eastAsia="Times New Roman"/>
+                <w:sz w:val="20"/>
+                <w:szCs w:val="20"/>
+              </w:rPr>
+            </w:pPr>
+          </w:p>
+        </w:tc>
+        <w:tc>
+          <w:tcPr>
+            <w:tcW w:w="1159" w:type="dxa"/>
+            <w:shd w:val="clear" w:color="auto" w:fill="auto"/>
+            <w:vAlign w:val="center"/>
+          </w:tcPr>
+          <w:p>
+            <w:pPr>
+              <w:jc w:val="center"/>
+              <w:rPr>
+                <w:rFonts w:eastAsia="Times New Roman"/>
+                <w:sz w:val="20"/>
+                <w:szCs w:val="20"/>
+              </w:rPr>
+            </w:pPr>
+            <w:r>
+              <w:rPr>
+                <w:rFonts w:eastAsia="Times New Roman"/>
+                <w:sz w:val="20"/>
+                <w:szCs w:val="20"/>
+              </w:rPr>
+              <w:t>Sin realizar</w:t>
+            </w:r>
+          </w:p>
+        </w:tc>
+        <w:tc>
+          <w:tcPr>
+            <w:tcW w:w="1418" w:type="dxa"/>
+            <w:shd w:val="clear" w:color="auto" w:fill="auto"/>
+            <w:vAlign w:val="center"/>
+          </w:tcPr>
+          <w:p>
+            <w:pPr>
+              <w:jc w:val="center"/>
+              <w:rPr>
+                <w:rFonts w:eastAsia="Times New Roman"/>
+                <w:sz w:val="20"/>
+                <w:szCs w:val="20"/>
+              </w:rPr>
+            </w:pPr>
+          </w:p>
+        </w:tc>
+        <w:tc>
+          <w:tcPr>
+            <w:tcW w:w="1050" w:type="dxa"/>
+            <w:shd w:val="clear" w:color="auto" w:fill="auto"/>
+            <w:vAlign w:val="center"/>
+          </w:tcPr>
+          <w:p>
+            <w:pPr>
+              <w:jc w:val="center"/>
+              <w:rPr>
+                <w:rFonts w:eastAsia="Times New Roman"/>
+                <w:sz w:val="20"/>
+                <w:szCs w:val="20"/>
+              </w:rPr>
+            </w:pPr>
+          </w:p>
+        </w:tc>
+      </w:tr>
+      <w:tr>
+        <w:trPr>
+          <w:trHeight w:val="1590"/>
+          <w:jc w:val="center"/>
+        </w:trPr>
+        <w:tc>
+          <w:tcPr>
+            <w:tcW w:w="1594" w:type="dxa"/>
+            <w:shd w:val="clear" w:color="auto" w:fill="auto"/>
+            <w:vAlign w:val="center"/>
+          </w:tcPr>
+          <w:p>
+            <w:pPr>
+              <w:jc w:val="center"/>
+              <w:rPr>
+                <w:rFonts w:eastAsia="Times New Roman"/>
+                <w:sz w:val="20"/>
+                <w:szCs w:val="20"/>
+              </w:rPr>
+            </w:pPr>
+            <w:r>
+              <w:rPr>
+                <w:rFonts w:eastAsia="Times New Roman"/>
+                <w:sz w:val="20"/>
+                <w:szCs w:val="20"/>
+              </w:rPr>
+              <w:t>Instalar entorno de desarrollo</w:t>
+            </w:r>
+          </w:p>
+        </w:tc>
+        <w:tc>
+          <w:tcPr>
+            <w:tcW w:w="1417" w:type="dxa"/>
+            <w:shd w:val="clear" w:color="auto" w:fill="auto"/>
+            <w:vAlign w:val="center"/>
+          </w:tcPr>
+          <w:p>
+            <w:pPr>
+              <w:jc w:val="center"/>
+              <w:rPr>
+                <w:rFonts w:eastAsia="Times New Roman"/>
+                <w:sz w:val="20"/>
+                <w:szCs w:val="20"/>
+              </w:rPr>
+            </w:pPr>
+            <w:r>
+              <w:rPr>
+                <w:rFonts w:eastAsia="Times New Roman"/>
+                <w:sz w:val="20"/>
+                <w:szCs w:val="20"/>
+              </w:rPr>
+              <w:t>Instalar todas las herramientas necesarias para comenzar el desarrollo del proyecto</w:t>
+            </w:r>
+          </w:p>
+        </w:tc>
+        <w:tc>
+          <w:tcPr>
+            <w:tcW w:w="1134" w:type="dxa"/>
+            <w:shd w:val="clear" w:color="auto" w:fill="auto"/>
+            <w:vAlign w:val="center"/>
+          </w:tcPr>
+          <w:p>
+            <w:pPr>
+              <w:jc w:val="center"/>
+              <w:rPr>
+                <w:rFonts w:eastAsia="Times New Roman"/>
+                <w:sz w:val="20"/>
+                <w:szCs w:val="20"/>
+              </w:rPr>
+            </w:pPr>
+            <w:r>
+              <w:rPr>
+                <w:rFonts w:eastAsia="Times New Roman"/>
+                <w:sz w:val="20"/>
+                <w:szCs w:val="20"/>
+              </w:rPr>
+              <w:t>10</w:t>
+            </w:r>
+          </w:p>
+        </w:tc>
+        <w:tc>
+          <w:tcPr>
+            <w:tcW w:w="1159" w:type="dxa"/>
+            <w:shd w:val="clear" w:color="auto" w:fill="auto"/>
+            <w:vAlign w:val="center"/>
+          </w:tcPr>
+          <w:p>
+            <w:pPr>
+              <w:jc w:val="center"/>
+              <w:rPr>
+                <w:rFonts w:eastAsia="Times New Roman"/>
+                <w:sz w:val="20"/>
+                <w:szCs w:val="20"/>
+              </w:rPr>
+            </w:pPr>
+            <w:r>
+              <w:rPr>
+                <w:rFonts w:eastAsia="Times New Roman"/>
+                <w:sz w:val="20"/>
+                <w:szCs w:val="20"/>
+              </w:rPr>
+              <w:t>Realizado</w:t>
+            </w:r>
+          </w:p>
+        </w:tc>
+        <w:tc>
+          <w:tcPr>
+            <w:tcW w:w="1418" w:type="dxa"/>
+            <w:shd w:val="clear" w:color="auto" w:fill="auto"/>
+            <w:vAlign w:val="center"/>
+          </w:tcPr>
+          <w:p>
+            <w:pPr>
+              <w:jc w:val="center"/>
+              <w:rPr>
+                <w:rFonts w:eastAsia="Times New Roman"/>
+                <w:sz w:val="20"/>
+                <w:szCs w:val="20"/>
+              </w:rPr>
+            </w:pPr>
+            <w:r>
+              <w:rPr>
+                <w:rFonts w:eastAsia="Times New Roman"/>
+                <w:sz w:val="20"/>
+                <w:szCs w:val="20"/>
+              </w:rPr>
+              <w:t>6/11/2015</w:t>
+            </w:r>
+          </w:p>
+        </w:tc>
+        <w:tc>
+          <w:tcPr>
+            <w:tcW w:w="1050" w:type="dxa"/>
+            <w:shd w:val="clear" w:color="auto" w:fill="auto"/>
+            <w:vAlign w:val="center"/>
+          </w:tcPr>
+          <w:p>
+            <w:pPr>
+              <w:jc w:val="center"/>
+              <w:rPr>
+                <w:rFonts w:eastAsia="Times New Roman"/>
+                <w:sz w:val="20"/>
+                <w:szCs w:val="20"/>
+              </w:rPr>
+            </w:pPr>
+          </w:p>
+        </w:tc>
+      </w:tr>
+      <w:tr>
+        <w:trPr>
+          <w:jc w:val="center"/>
+        </w:trPr>
+        <w:tc>
+          <w:tcPr>
+            <w:tcW w:w="1594" w:type="dxa"/>
+            <w:shd w:val="clear" w:color="auto" w:fill="auto"/>
+            <w:vAlign w:val="center"/>
+          </w:tcPr>
+          <w:p>
+            <w:pPr>
+              <w:jc w:val="center"/>
+              <w:rPr>
+                <w:rFonts w:eastAsia="Times New Roman"/>
+                <w:sz w:val="20"/>
+                <w:szCs w:val="20"/>
+              </w:rPr>
+            </w:pPr>
+            <w:r>
+              <w:rPr>
+                <w:rFonts w:eastAsia="Times New Roman"/>
+                <w:sz w:val="20"/>
+                <w:szCs w:val="20"/>
+              </w:rPr>
+              <w:t>Interfaces administrador</w:t>
+            </w:r>
+          </w:p>
+        </w:tc>
+        <w:tc>
+          <w:tcPr>
+            <w:tcW w:w="1417" w:type="dxa"/>
+            <w:shd w:val="clear" w:color="auto" w:fill="auto"/>
+            <w:vAlign w:val="center"/>
+          </w:tcPr>
+          <w:p>
+            <w:pPr>
+              <w:jc w:val="center"/>
+              <w:rPr>
+                <w:rFonts w:eastAsia="Times New Roman"/>
+                <w:sz w:val="20"/>
+                <w:szCs w:val="20"/>
+              </w:rPr>
+            </w:pPr>
+            <w:r>
+              <w:rPr>
+                <w:rFonts w:eastAsia="Times New Roman"/>
+                <w:sz w:val="20"/>
+                <w:szCs w:val="20"/>
+              </w:rPr>
+              <w:t>Diseño de la interfaz del administrador</w:t>
+            </w:r>
+          </w:p>
+        </w:tc>
+        <w:tc>
+          <w:tcPr>
+            <w:tcW w:w="1134" w:type="dxa"/>
+            <w:shd w:val="clear" w:color="auto" w:fill="auto"/>
+            <w:vAlign w:val="center"/>
+          </w:tcPr>
+          <w:p>
+            <w:pPr>
+              <w:jc w:val="center"/>
+              <w:rPr>
+                <w:rFonts w:eastAsia="Times New Roman"/>
+                <w:sz w:val="20"/>
+                <w:szCs w:val="20"/>
+              </w:rPr>
+            </w:pPr>
+            <w:r>
+              <w:rPr>
+                <w:rFonts w:eastAsia="Times New Roman"/>
+                <w:sz w:val="20"/>
+                <w:szCs w:val="20"/>
+              </w:rPr>
+              <w:t>10</w:t>
+            </w:r>
+          </w:p>
+        </w:tc>
+        <w:tc>
+          <w:tcPr>
+            <w:tcW w:w="1159" w:type="dxa"/>
+            <w:shd w:val="clear" w:color="auto" w:fill="auto"/>
+            <w:vAlign w:val="center"/>
+          </w:tcPr>
+          <w:p>
+            <w:pPr>
+              <w:jc w:val="center"/>
+              <w:rPr>
+                <w:rFonts w:eastAsia="Times New Roman"/>
+                <w:sz w:val="20"/>
+                <w:szCs w:val="20"/>
+              </w:rPr>
+            </w:pPr>
+            <w:r>
+              <w:rPr>
+                <w:rFonts w:eastAsia="Times New Roman"/>
+                <w:sz w:val="20"/>
+                <w:szCs w:val="20"/>
+              </w:rPr>
+              <w:t>Sin realizar</w:t>
+            </w:r>
+          </w:p>
+        </w:tc>
+        <w:tc>
+          <w:tcPr>
+            <w:tcW w:w="1418" w:type="dxa"/>
+            <w:shd w:val="clear" w:color="auto" w:fill="auto"/>
+            <w:vAlign w:val="center"/>
+          </w:tcPr>
+          <w:p>
+            <w:pPr>
+              <w:jc w:val="center"/>
+              <w:rPr>
+                <w:rFonts w:eastAsia="Times New Roman"/>
+                <w:sz w:val="20"/>
+                <w:szCs w:val="20"/>
+              </w:rPr>
+            </w:pPr>
+            <w:r>
+              <w:rPr>
+                <w:rFonts w:eastAsia="Times New Roman"/>
+                <w:sz w:val="20"/>
+                <w:szCs w:val="20"/>
+              </w:rPr>
+              <w:t>13/11/2015</w:t>
+            </w:r>
+          </w:p>
+        </w:tc>
+        <w:tc>
+          <w:tcPr>
+            <w:tcW w:w="1050" w:type="dxa"/>
+            <w:shd w:val="clear" w:color="auto" w:fill="auto"/>
+            <w:vAlign w:val="center"/>
+          </w:tcPr>
+          <w:p>
+            <w:pPr>
+              <w:jc w:val="center"/>
+              <w:rPr>
+                <w:rFonts w:eastAsia="Times New Roman"/>
+                <w:sz w:val="20"/>
+                <w:szCs w:val="20"/>
+              </w:rPr>
+            </w:pPr>
+          </w:p>
+        </w:tc>
+      </w:tr>
+      <w:tr>
+        <w:trPr>
+          <w:jc w:val="center"/>
+        </w:trPr>
+        <w:tc>
+          <w:tcPr>
+            <w:tcW w:w="1594" w:type="dxa"/>
+            <w:shd w:val="clear" w:color="auto" w:fill="auto"/>
+            <w:vAlign w:val="center"/>
+          </w:tcPr>
+          <w:p>
+            <w:pPr>
+              <w:jc w:val="center"/>
+              <w:rPr>
+                <w:rFonts w:eastAsia="Times New Roman"/>
+                <w:sz w:val="20"/>
+                <w:szCs w:val="20"/>
+              </w:rPr>
+            </w:pPr>
+            <w:r>
+              <w:rPr>
+                <w:rFonts w:eastAsia="Times New Roman"/>
+                <w:sz w:val="20"/>
+                <w:szCs w:val="20"/>
+              </w:rPr>
+              <w:t>Interfaces maquinistas</w:t>
+            </w:r>
+          </w:p>
+        </w:tc>
+        <w:tc>
+          <w:tcPr>
+            <w:tcW w:w="1417" w:type="dxa"/>
+            <w:shd w:val="clear" w:color="auto" w:fill="auto"/>
+            <w:vAlign w:val="center"/>
+          </w:tcPr>
+          <w:p>
+            <w:pPr>
+              <w:jc w:val="center"/>
+              <w:rPr>
+                <w:rFonts w:eastAsia="Times New Roman"/>
+                <w:sz w:val="20"/>
+                <w:szCs w:val="20"/>
+              </w:rPr>
+            </w:pPr>
+            <w:r>
+              <w:rPr>
+                <w:rFonts w:eastAsia="Times New Roman"/>
+                <w:sz w:val="20"/>
+                <w:szCs w:val="20"/>
+              </w:rPr>
+              <w:t>Diseño de la interfaz de la planilla de ingreso de datos para los maquinistas</w:t>
+            </w:r>
+          </w:p>
+        </w:tc>
+        <w:tc>
+          <w:tcPr>
+            <w:tcW w:w="1134" w:type="dxa"/>
+            <w:shd w:val="clear" w:color="auto" w:fill="auto"/>
+            <w:vAlign w:val="center"/>
+          </w:tcPr>
+          <w:p>
+            <w:pPr>
+              <w:jc w:val="center"/>
+              <w:rPr>
+                <w:rFonts w:eastAsia="Times New Roman"/>
+                <w:sz w:val="20"/>
+                <w:szCs w:val="20"/>
+              </w:rPr>
+            </w:pPr>
+            <w:r>
+              <w:rPr>
+                <w:rFonts w:eastAsia="Times New Roman"/>
+                <w:sz w:val="20"/>
+                <w:szCs w:val="20"/>
+              </w:rPr>
+              <w:t>10</w:t>
+            </w:r>
+          </w:p>
+        </w:tc>
+        <w:tc>
+          <w:tcPr>
+            <w:tcW w:w="1159" w:type="dxa"/>
+            <w:shd w:val="clear" w:color="auto" w:fill="auto"/>
+            <w:vAlign w:val="center"/>
+          </w:tcPr>
+          <w:p>
+            <w:pPr>
+              <w:jc w:val="center"/>
+              <w:rPr>
+                <w:rFonts w:eastAsia="Times New Roman"/>
+                <w:sz w:val="20"/>
+                <w:szCs w:val="20"/>
+              </w:rPr>
+            </w:pPr>
+            <w:r>
+              <w:rPr>
+                <w:rFonts w:eastAsia="Times New Roman"/>
+                <w:sz w:val="20"/>
+                <w:szCs w:val="20"/>
+              </w:rPr>
+              <w:t>Sin realizar</w:t>
+            </w:r>
+          </w:p>
+        </w:tc>
+        <w:tc>
+          <w:tcPr>
+            <w:tcW w:w="1418" w:type="dxa"/>
+            <w:shd w:val="clear" w:color="auto" w:fill="auto"/>
+            <w:vAlign w:val="center"/>
+          </w:tcPr>
+          <w:p>
+            <w:pPr>
+              <w:jc w:val="center"/>
+              <w:rPr>
+                <w:rFonts w:eastAsia="Times New Roman"/>
+                <w:sz w:val="20"/>
+                <w:szCs w:val="20"/>
+              </w:rPr>
+            </w:pPr>
+            <w:r>
+              <w:rPr>
+                <w:rFonts w:eastAsia="Times New Roman"/>
+                <w:sz w:val="20"/>
+                <w:szCs w:val="20"/>
+              </w:rPr>
+              <w:t>20/11/2015</w:t>
+            </w:r>
+          </w:p>
+        </w:tc>
+        <w:tc>
+          <w:tcPr>
+            <w:tcW w:w="1050" w:type="dxa"/>
+            <w:shd w:val="clear" w:color="auto" w:fill="auto"/>
+            <w:vAlign w:val="center"/>
+          </w:tcPr>
+          <w:p>
+            <w:pPr>
+              <w:jc w:val="center"/>
+              <w:rPr>
+                <w:rFonts w:eastAsia="Times New Roman"/>
+                <w:sz w:val="20"/>
+                <w:szCs w:val="20"/>
+              </w:rPr>
+            </w:pPr>
+            <w:r>
+              <w:rPr>
+                <w:rFonts w:eastAsia="Times New Roman"/>
+                <w:sz w:val="20"/>
+                <w:szCs w:val="20"/>
+              </w:rPr>
+              <w:t>Sprint1</w:t>
+            </w:r>
+          </w:p>
+        </w:tc>
+      </w:tr>
+    </w:tbl>
+    <w:p/>
+    <w:p>
+      <w:r>
+        <w:t>Por el desplazamiento de fechas de la aprobación de la propuesta del trabajo profesional, ha surgido el inconveniente de que el proyecto ha empezado 1 mes y medio después del tiempo previsto. Más allá de este inconveniente y gracias a la disponibilidad horaria en los meses de enero, febrero y marzo, se ha planificado una metodología para la compresión de calendario.</w:t>
+      </w:r>
+    </w:p>
+    <w:p>
+      <w:r>
+        <w:t>Esto hace que se estén agregando más recursos, en este caso más horas hombres de las previstas a hacer el trabajo.</w:t>
+      </w:r>
+    </w:p>
+    <w:p>
+      <w:r>
+        <w:t xml:space="preserve">A diferencia del </w:t>
+      </w:r>
     </w:p>
     <w:sectPr>
       <w:pgSz w:w="11906" w:h="16838"/>
@@ -175,6 +1029,11 @@
   <w:style w:type="paragraph" w:default="1" w:styleId="Normal">
     <w:name w:val="Normal"/>
     <w:qFormat/>
+    <w:rsid w:val="009245CA"/>
+    <w:rPr>
+      <w:rFonts w:ascii="Calibri" w:eastAsia="Calibri" w:hAnsi="Calibri" w:cs="Times New Roman"/>
+      <w:lang w:val="es-AR"/>
+    </w:rPr>
   </w:style>
   <w:style w:type="character" w:default="1" w:styleId="DefaultParagraphFont">
     <w:name w:val="Default Paragraph Font"/>
@@ -365,6 +1224,11 @@
   <w:style w:type="paragraph" w:default="1" w:styleId="Normal">
     <w:name w:val="Normal"/>
     <w:qFormat/>
+    <w:rsid w:val="009245CA"/>
+    <w:rPr>
+      <w:rFonts w:ascii="Calibri" w:eastAsia="Calibri" w:hAnsi="Calibri" w:cs="Times New Roman"/>
+      <w:lang w:val="es-AR"/>
+    </w:rPr>
   </w:style>
   <w:style w:type="character" w:default="1" w:styleId="DefaultParagraphFont">
     <w:name w:val="Default Paragraph Font"/>

</xml_diff>

<commit_message>
Subo actualizado el sprint 2
</commit_message>
<xml_diff>
--- a/Sprints/Sprint1/Sprint1.docx
+++ b/Sprints/Sprint1/Sprint1.docx
@@ -11017,7 +11017,102 @@
         <w:t>Diseño formularios:</w:t>
       </w:r>
     </w:p>
-    <w:p/>
+    <w:p>
+      <w:r>
+        <w:t>Interfaz administrador:</w:t>
+      </w:r>
+    </w:p>
+    <w:p>
+      <w:r>
+        <w:rPr>
+          <w:noProof/>
+          <w:lang w:eastAsia="es-AR"/>
+        </w:rPr>
+        <w:drawing>
+          <wp:inline distT="0" distB="0" distL="0" distR="0">
+            <wp:extent cx="5400040" cy="3381375"/>
+            <wp:effectExtent l="19050" t="0" r="0" b="0"/>
+            <wp:docPr id="2" name="1 Imagen" descr="FormularioAdministrador.png"/>
+            <wp:cNvGraphicFramePr>
+              <a:graphicFrameLocks xmlns:a="http://schemas.openxmlformats.org/drawingml/2006/main" noChangeAspect="1"/>
+            </wp:cNvGraphicFramePr>
+            <a:graphic xmlns:a="http://schemas.openxmlformats.org/drawingml/2006/main">
+              <a:graphicData uri="http://schemas.openxmlformats.org/drawingml/2006/picture">
+                <pic:pic xmlns:pic="http://schemas.openxmlformats.org/drawingml/2006/picture">
+                  <pic:nvPicPr>
+                    <pic:cNvPr id="0" name="FormularioAdministrador.png"/>
+                    <pic:cNvPicPr/>
+                  </pic:nvPicPr>
+                  <pic:blipFill>
+                    <a:blip r:embed="rId10" cstate="print"/>
+                    <a:stretch>
+                      <a:fillRect/>
+                    </a:stretch>
+                  </pic:blipFill>
+                  <pic:spPr>
+                    <a:xfrm>
+                      <a:off x="0" y="0"/>
+                      <a:ext cx="5400040" cy="3381375"/>
+                    </a:xfrm>
+                    <a:prstGeom prst="rect">
+                      <a:avLst/>
+                    </a:prstGeom>
+                  </pic:spPr>
+                </pic:pic>
+              </a:graphicData>
+            </a:graphic>
+          </wp:inline>
+        </w:drawing>
+      </w:r>
+    </w:p>
+    <w:p>
+      <w:r>
+        <w:t>Interfaz planilla de maquinista:</w:t>
+      </w:r>
+    </w:p>
+    <w:p>
+      <w:r>
+        <w:rPr>
+          <w:noProof/>
+          <w:lang w:eastAsia="es-AR"/>
+        </w:rPr>
+        <w:drawing>
+          <wp:inline distT="0" distB="0" distL="0" distR="0">
+            <wp:extent cx="5400040" cy="3994150"/>
+            <wp:effectExtent l="19050" t="0" r="0" b="0"/>
+            <wp:docPr id="3" name="2 Imagen" descr="FormularioOperador.png"/>
+            <wp:cNvGraphicFramePr>
+              <a:graphicFrameLocks xmlns:a="http://schemas.openxmlformats.org/drawingml/2006/main" noChangeAspect="1"/>
+            </wp:cNvGraphicFramePr>
+            <a:graphic xmlns:a="http://schemas.openxmlformats.org/drawingml/2006/main">
+              <a:graphicData uri="http://schemas.openxmlformats.org/drawingml/2006/picture">
+                <pic:pic xmlns:pic="http://schemas.openxmlformats.org/drawingml/2006/picture">
+                  <pic:nvPicPr>
+                    <pic:cNvPr id="0" name="FormularioOperador.png"/>
+                    <pic:cNvPicPr/>
+                  </pic:nvPicPr>
+                  <pic:blipFill>
+                    <a:blip r:embed="rId11" cstate="print"/>
+                    <a:stretch>
+                      <a:fillRect/>
+                    </a:stretch>
+                  </pic:blipFill>
+                  <pic:spPr>
+                    <a:xfrm>
+                      <a:off x="0" y="0"/>
+                      <a:ext cx="5400040" cy="3994150"/>
+                    </a:xfrm>
+                    <a:prstGeom prst="rect">
+                      <a:avLst/>
+                    </a:prstGeom>
+                  </pic:spPr>
+                </pic:pic>
+              </a:graphicData>
+            </a:graphic>
+          </wp:inline>
+        </w:drawing>
+      </w:r>
+    </w:p>
     <w:sectPr>
       <w:pgSz w:w="11906" w:h="16838"/>
       <w:pgMar w:top="1417" w:right="1701" w:bottom="1417" w:left="1701" w:header="708" w:footer="708" w:gutter="0"/>

</xml_diff>